<commit_message>
Entrega Final - Reto 4 (Estudiante 1)
</commit_message>
<xml_diff>
--- a/Docs/Pruebas de Rendimiento y Análisis.docx
+++ b/Docs/Pruebas de Rendimiento y Análisis.docx
@@ -589,7 +589,51 @@
                   <w14:round/>
                 </w14:textOutline>
               </w:rPr>
-              <w:t>Porcentaje de la muestra [pct]</w:t>
+              <w:t>Porcentaje de la muestra [</w:t>
+            </w:r>
+            <w:proofErr w:type="spellStart"/>
+            <w:r>
+              <w:rPr>
+                <w:b w:val="0"/>
+                <w:bCs w:val="0"/>
+                <w:color w:val="000000" w:themeColor="text1"/>
+                <w:sz w:val="24"/>
+                <w:szCs w:val="24"/>
+                <w:lang w:val="es-MX"/>
+                <w14:shadow w14:blurRad="38100" w14:dist="19050" w14:dir="2700000" w14:sx="100000" w14:sy="100000" w14:kx="0" w14:ky="0" w14:algn="tl">
+                  <w14:schemeClr w14:val="dk1">
+                    <w14:alpha w14:val="60000"/>
+                  </w14:schemeClr>
+                </w14:shadow>
+                <w14:textOutline w14:w="0" w14:cap="flat" w14:cmpd="sng" w14:algn="ctr">
+                  <w14:noFill/>
+                  <w14:prstDash w14:val="solid"/>
+                  <w14:round/>
+                </w14:textOutline>
+              </w:rPr>
+              <w:t>pct</w:t>
+            </w:r>
+            <w:proofErr w:type="spellEnd"/>
+            <w:r>
+              <w:rPr>
+                <w:b w:val="0"/>
+                <w:bCs w:val="0"/>
+                <w:color w:val="000000" w:themeColor="text1"/>
+                <w:sz w:val="24"/>
+                <w:szCs w:val="24"/>
+                <w:lang w:val="es-MX"/>
+                <w14:shadow w14:blurRad="38100" w14:dist="19050" w14:dir="2700000" w14:sx="100000" w14:sy="100000" w14:kx="0" w14:ky="0" w14:algn="tl">
+                  <w14:schemeClr w14:val="dk1">
+                    <w14:alpha w14:val="60000"/>
+                  </w14:schemeClr>
+                </w14:shadow>
+                <w14:textOutline w14:w="0" w14:cap="flat" w14:cmpd="sng" w14:algn="ctr">
+                  <w14:noFill/>
+                  <w14:prstDash w14:val="solid"/>
+                  <w14:round/>
+                </w14:textOutline>
+              </w:rPr>
+              <w:t>]</w:t>
             </w:r>
           </w:p>
         </w:tc>
@@ -1723,6 +1767,7 @@
                 </w14:textOutline>
               </w:rPr>
             </w:pPr>
+            <w:proofErr w:type="spellStart"/>
             <w:r>
               <w:rPr>
                 <w:b w:val="0"/>
@@ -1743,6 +1788,7 @@
               </w:rPr>
               <w:t>large</w:t>
             </w:r>
+            <w:proofErr w:type="spellEnd"/>
           </w:p>
         </w:tc>
         <w:tc>
@@ -2092,7 +2138,51 @@
                   <w14:round/>
                 </w14:textOutline>
               </w:rPr>
-              <w:t>Porcentaje de la muestra [pct]</w:t>
+              <w:t>Porcentaje de la muestra [</w:t>
+            </w:r>
+            <w:proofErr w:type="spellStart"/>
+            <w:r>
+              <w:rPr>
+                <w:b w:val="0"/>
+                <w:bCs w:val="0"/>
+                <w:color w:val="000000" w:themeColor="text1"/>
+                <w:sz w:val="24"/>
+                <w:szCs w:val="24"/>
+                <w:lang w:val="es-MX"/>
+                <w14:shadow w14:blurRad="38100" w14:dist="19050" w14:dir="2700000" w14:sx="100000" w14:sy="100000" w14:kx="0" w14:ky="0" w14:algn="tl">
+                  <w14:schemeClr w14:val="dk1">
+                    <w14:alpha w14:val="60000"/>
+                  </w14:schemeClr>
+                </w14:shadow>
+                <w14:textOutline w14:w="0" w14:cap="flat" w14:cmpd="sng" w14:algn="ctr">
+                  <w14:noFill/>
+                  <w14:prstDash w14:val="solid"/>
+                  <w14:round/>
+                </w14:textOutline>
+              </w:rPr>
+              <w:t>pct</w:t>
+            </w:r>
+            <w:proofErr w:type="spellEnd"/>
+            <w:r>
+              <w:rPr>
+                <w:b w:val="0"/>
+                <w:bCs w:val="0"/>
+                <w:color w:val="000000" w:themeColor="text1"/>
+                <w:sz w:val="24"/>
+                <w:szCs w:val="24"/>
+                <w:lang w:val="es-MX"/>
+                <w14:shadow w14:blurRad="38100" w14:dist="19050" w14:dir="2700000" w14:sx="100000" w14:sy="100000" w14:kx="0" w14:ky="0" w14:algn="tl">
+                  <w14:schemeClr w14:val="dk1">
+                    <w14:alpha w14:val="60000"/>
+                  </w14:schemeClr>
+                </w14:shadow>
+                <w14:textOutline w14:w="0" w14:cap="flat" w14:cmpd="sng" w14:algn="ctr">
+                  <w14:noFill/>
+                  <w14:prstDash w14:val="solid"/>
+                  <w14:round/>
+                </w14:textOutline>
+              </w:rPr>
+              <w:t>]</w:t>
             </w:r>
           </w:p>
         </w:tc>
@@ -3206,6 +3296,7 @@
                 </w14:textOutline>
               </w:rPr>
             </w:pPr>
+            <w:proofErr w:type="spellStart"/>
             <w:r>
               <w:rPr>
                 <w:b w:val="0"/>
@@ -3226,6 +3317,7 @@
               </w:rPr>
               <w:t>large</w:t>
             </w:r>
+            <w:proofErr w:type="spellEnd"/>
           </w:p>
         </w:tc>
         <w:tc>
@@ -3616,7 +3708,51 @@
                   <w14:round/>
                 </w14:textOutline>
               </w:rPr>
-              <w:t>Porcentaje de la muestra [pct]</w:t>
+              <w:t>Porcentaje de la muestra [</w:t>
+            </w:r>
+            <w:proofErr w:type="spellStart"/>
+            <w:r>
+              <w:rPr>
+                <w:b w:val="0"/>
+                <w:bCs w:val="0"/>
+                <w:color w:val="000000" w:themeColor="text1"/>
+                <w:sz w:val="24"/>
+                <w:szCs w:val="24"/>
+                <w:lang w:val="es-MX"/>
+                <w14:shadow w14:blurRad="38100" w14:dist="19050" w14:dir="2700000" w14:sx="100000" w14:sy="100000" w14:kx="0" w14:ky="0" w14:algn="tl">
+                  <w14:schemeClr w14:val="dk1">
+                    <w14:alpha w14:val="60000"/>
+                  </w14:schemeClr>
+                </w14:shadow>
+                <w14:textOutline w14:w="0" w14:cap="flat" w14:cmpd="sng" w14:algn="ctr">
+                  <w14:noFill/>
+                  <w14:prstDash w14:val="solid"/>
+                  <w14:round/>
+                </w14:textOutline>
+              </w:rPr>
+              <w:t>pct</w:t>
+            </w:r>
+            <w:proofErr w:type="spellEnd"/>
+            <w:r>
+              <w:rPr>
+                <w:b w:val="0"/>
+                <w:bCs w:val="0"/>
+                <w:color w:val="000000" w:themeColor="text1"/>
+                <w:sz w:val="24"/>
+                <w:szCs w:val="24"/>
+                <w:lang w:val="es-MX"/>
+                <w14:shadow w14:blurRad="38100" w14:dist="19050" w14:dir="2700000" w14:sx="100000" w14:sy="100000" w14:kx="0" w14:ky="0" w14:algn="tl">
+                  <w14:schemeClr w14:val="dk1">
+                    <w14:alpha w14:val="60000"/>
+                  </w14:schemeClr>
+                </w14:shadow>
+                <w14:textOutline w14:w="0" w14:cap="flat" w14:cmpd="sng" w14:algn="ctr">
+                  <w14:noFill/>
+                  <w14:prstDash w14:val="solid"/>
+                  <w14:round/>
+                </w14:textOutline>
+              </w:rPr>
+              <w:t>]</w:t>
             </w:r>
           </w:p>
         </w:tc>
@@ -4730,6 +4866,7 @@
                 </w14:textOutline>
               </w:rPr>
             </w:pPr>
+            <w:proofErr w:type="spellStart"/>
             <w:r>
               <w:rPr>
                 <w:b w:val="0"/>
@@ -4750,6 +4887,7 @@
               </w:rPr>
               <w:t>large</w:t>
             </w:r>
+            <w:proofErr w:type="spellEnd"/>
           </w:p>
         </w:tc>
         <w:tc>
@@ -5058,7 +5196,51 @@
                   <w14:round/>
                 </w14:textOutline>
               </w:rPr>
-              <w:t>Porcentaje de la muestra [pct]</w:t>
+              <w:t>Porcentaje de la muestra [</w:t>
+            </w:r>
+            <w:proofErr w:type="spellStart"/>
+            <w:r>
+              <w:rPr>
+                <w:b w:val="0"/>
+                <w:bCs w:val="0"/>
+                <w:color w:val="000000" w:themeColor="text1"/>
+                <w:sz w:val="24"/>
+                <w:szCs w:val="24"/>
+                <w:lang w:val="es-MX"/>
+                <w14:shadow w14:blurRad="38100" w14:dist="19050" w14:dir="2700000" w14:sx="100000" w14:sy="100000" w14:kx="0" w14:ky="0" w14:algn="tl">
+                  <w14:schemeClr w14:val="dk1">
+                    <w14:alpha w14:val="60000"/>
+                  </w14:schemeClr>
+                </w14:shadow>
+                <w14:textOutline w14:w="0" w14:cap="flat" w14:cmpd="sng" w14:algn="ctr">
+                  <w14:noFill/>
+                  <w14:prstDash w14:val="solid"/>
+                  <w14:round/>
+                </w14:textOutline>
+              </w:rPr>
+              <w:t>pct</w:t>
+            </w:r>
+            <w:proofErr w:type="spellEnd"/>
+            <w:r>
+              <w:rPr>
+                <w:b w:val="0"/>
+                <w:bCs w:val="0"/>
+                <w:color w:val="000000" w:themeColor="text1"/>
+                <w:sz w:val="24"/>
+                <w:szCs w:val="24"/>
+                <w:lang w:val="es-MX"/>
+                <w14:shadow w14:blurRad="38100" w14:dist="19050" w14:dir="2700000" w14:sx="100000" w14:sy="100000" w14:kx="0" w14:ky="0" w14:algn="tl">
+                  <w14:schemeClr w14:val="dk1">
+                    <w14:alpha w14:val="60000"/>
+                  </w14:schemeClr>
+                </w14:shadow>
+                <w14:textOutline w14:w="0" w14:cap="flat" w14:cmpd="sng" w14:algn="ctr">
+                  <w14:noFill/>
+                  <w14:prstDash w14:val="solid"/>
+                  <w14:round/>
+                </w14:textOutline>
+              </w:rPr>
+              <w:t>]</w:t>
             </w:r>
           </w:p>
         </w:tc>
@@ -6172,6 +6354,7 @@
                 </w14:textOutline>
               </w:rPr>
             </w:pPr>
+            <w:proofErr w:type="spellStart"/>
             <w:r>
               <w:rPr>
                 <w:b w:val="0"/>
@@ -6192,6 +6375,7 @@
               </w:rPr>
               <w:t>large</w:t>
             </w:r>
+            <w:proofErr w:type="spellEnd"/>
           </w:p>
         </w:tc>
         <w:tc>
@@ -6478,7 +6662,51 @@
                   <w14:round/>
                 </w14:textOutline>
               </w:rPr>
-              <w:t>Porcentaje de la muestra [pct]</w:t>
+              <w:t>Porcentaje de la muestra [</w:t>
+            </w:r>
+            <w:proofErr w:type="spellStart"/>
+            <w:r>
+              <w:rPr>
+                <w:b w:val="0"/>
+                <w:bCs w:val="0"/>
+                <w:color w:val="000000" w:themeColor="text1"/>
+                <w:sz w:val="24"/>
+                <w:szCs w:val="24"/>
+                <w:lang w:val="es-MX"/>
+                <w14:shadow w14:blurRad="38100" w14:dist="19050" w14:dir="2700000" w14:sx="100000" w14:sy="100000" w14:kx="0" w14:ky="0" w14:algn="tl">
+                  <w14:schemeClr w14:val="dk1">
+                    <w14:alpha w14:val="60000"/>
+                  </w14:schemeClr>
+                </w14:shadow>
+                <w14:textOutline w14:w="0" w14:cap="flat" w14:cmpd="sng" w14:algn="ctr">
+                  <w14:noFill/>
+                  <w14:prstDash w14:val="solid"/>
+                  <w14:round/>
+                </w14:textOutline>
+              </w:rPr>
+              <w:t>pct</w:t>
+            </w:r>
+            <w:proofErr w:type="spellEnd"/>
+            <w:r>
+              <w:rPr>
+                <w:b w:val="0"/>
+                <w:bCs w:val="0"/>
+                <w:color w:val="000000" w:themeColor="text1"/>
+                <w:sz w:val="24"/>
+                <w:szCs w:val="24"/>
+                <w:lang w:val="es-MX"/>
+                <w14:shadow w14:blurRad="38100" w14:dist="19050" w14:dir="2700000" w14:sx="100000" w14:sy="100000" w14:kx="0" w14:ky="0" w14:algn="tl">
+                  <w14:schemeClr w14:val="dk1">
+                    <w14:alpha w14:val="60000"/>
+                  </w14:schemeClr>
+                </w14:shadow>
+                <w14:textOutline w14:w="0" w14:cap="flat" w14:cmpd="sng" w14:algn="ctr">
+                  <w14:noFill/>
+                  <w14:prstDash w14:val="solid"/>
+                  <w14:round/>
+                </w14:textOutline>
+              </w:rPr>
+              <w:t>]</w:t>
             </w:r>
           </w:p>
         </w:tc>
@@ -7612,6 +7840,7 @@
                 </w14:textOutline>
               </w:rPr>
             </w:pPr>
+            <w:proofErr w:type="spellStart"/>
             <w:r>
               <w:rPr>
                 <w:b w:val="0"/>
@@ -7632,6 +7861,7 @@
               </w:rPr>
               <w:t>large</w:t>
             </w:r>
+            <w:proofErr w:type="spellEnd"/>
           </w:p>
         </w:tc>
         <w:tc>
@@ -7968,7 +8198,7 @@
           <w:color w:val="000000" w:themeColor="text1"/>
           <w:sz w:val="28"/>
           <w:szCs w:val="28"/>
-          <w:lang w:val="es-MX"/>
+          <w:lang w:eastAsia="es-CO"/>
         </w:rPr>
         <w:drawing>
           <wp:inline distT="0" distB="0" distL="0" distR="0" wp14:anchorId="3EB90AF3" wp14:editId="4691B2E8">
@@ -8054,12 +8284,12 @@
           <w:color w:val="000000" w:themeColor="text1"/>
           <w:sz w:val="36"/>
           <w:szCs w:val="36"/>
-          <w:lang w:val="es-MX"/>
+          <w:lang w:eastAsia="es-CO"/>
         </w:rPr>
         <mc:AlternateContent>
           <mc:Choice Requires="wps">
             <w:drawing>
-              <wp:anchor distT="0" distB="0" distL="114300" distR="114300" simplePos="0" relativeHeight="251659264" behindDoc="0" locked="0" layoutInCell="1" allowOverlap="1" wp14:anchorId="08A1D144" wp14:editId="2A0A5995">
+              <wp:anchor distT="0" distB="0" distL="114300" distR="114300" simplePos="0" relativeHeight="251659264" behindDoc="0" locked="0" layoutInCell="1" allowOverlap="1" wp14:anchorId="08A1D144" wp14:editId="574A23F1">
                 <wp:simplePos x="0" y="0"/>
                 <wp:positionH relativeFrom="margin">
                   <wp:align>center</wp:align>
@@ -8067,8 +8297,8 @@
                 <wp:positionV relativeFrom="paragraph">
                   <wp:posOffset>17145</wp:posOffset>
                 </wp:positionV>
-                <wp:extent cx="5476875" cy="600075"/>
-                <wp:effectExtent l="0" t="0" r="28575" b="28575"/>
+                <wp:extent cx="5476875" cy="920750"/>
+                <wp:effectExtent l="0" t="0" r="28575" b="12700"/>
                 <wp:wrapNone/>
                 <wp:docPr id="5" name="Cuadro de texto 5"/>
                 <wp:cNvGraphicFramePr/>
@@ -8079,7 +8309,7 @@
                       <wps:spPr>
                         <a:xfrm>
                           <a:off x="0" y="0"/>
-                          <a:ext cx="5476875" cy="600075"/>
+                          <a:ext cx="5476875" cy="920750"/>
                         </a:xfrm>
                         <a:prstGeom prst="rect">
                           <a:avLst/>
@@ -8121,6 +8351,72 @@
                               </w:rPr>
                               <w:t xml:space="preserve"> </w:t>
                             </w:r>
+                            <w:r>
+                              <w:rPr>
+                                <w:sz w:val="28"/>
+                                <w:szCs w:val="28"/>
+                                <w:lang w:val="es-MX"/>
+                              </w:rPr>
+                              <w:t xml:space="preserve">O( </w:t>
+                            </w:r>
+                            <w:r>
+                              <w:rPr>
+                                <w:sz w:val="28"/>
+                                <w:szCs w:val="28"/>
+                                <w:lang w:val="es-MX"/>
+                              </w:rPr>
+                              <w:t>E*</w:t>
+                            </w:r>
+                            <w:r>
+                              <w:rPr>
+                                <w:sz w:val="28"/>
+                                <w:szCs w:val="28"/>
+                                <w:lang w:val="es-MX"/>
+                              </w:rPr>
+                              <w:t>(</w:t>
+                            </w:r>
+                            <w:r>
+                              <w:rPr>
+                                <w:sz w:val="28"/>
+                                <w:szCs w:val="28"/>
+                                <w:lang w:val="es-MX"/>
+                              </w:rPr>
+                              <w:t>V+E))</w:t>
+                            </w:r>
+                            <w:r>
+                              <w:rPr>
+                                <w:sz w:val="28"/>
+                                <w:szCs w:val="28"/>
+                                <w:lang w:val="es-MX"/>
+                              </w:rPr>
+                              <w:t xml:space="preserve">. Este requerimiento </w:t>
+                            </w:r>
+                            <w:r>
+                              <w:rPr>
+                                <w:sz w:val="28"/>
+                                <w:szCs w:val="28"/>
+                                <w:lang w:val="es-MX"/>
+                              </w:rPr>
+                              <w:t xml:space="preserve">depende en su complejidad temporal del algoritmo de </w:t>
+                            </w:r>
+                            <w:proofErr w:type="spellStart"/>
+                            <w:r>
+                              <w:rPr>
+                                <w:sz w:val="28"/>
+                                <w:szCs w:val="28"/>
+                                <w:lang w:val="es-MX"/>
+                              </w:rPr>
+                              <w:t>recorrodo</w:t>
+                            </w:r>
+                            <w:proofErr w:type="spellEnd"/>
+                            <w:r>
+                              <w:rPr>
+                                <w:sz w:val="28"/>
+                                <w:szCs w:val="28"/>
+                                <w:lang w:val="es-MX"/>
+                              </w:rPr>
+                              <w:t xml:space="preserve"> más los ciclos que se hacen dentro de la función. </w:t>
+                            </w:r>
                           </w:p>
                         </w:txbxContent>
                       </wps:txbx>
@@ -8148,7 +8444,7 @@
                 <v:stroke joinstyle="miter"/>
                 <v:path gradientshapeok="t" o:connecttype="rect"/>
               </v:shapetype>
-              <v:shape id="Cuadro de texto 5" o:spid="_x0000_s1026" type="#_x0000_t202" style="position:absolute;margin-left:0;margin-top:1.35pt;width:431.25pt;height:47.25pt;z-index:251659264;visibility:visible;mso-wrap-style:square;mso-width-percent:0;mso-height-percent:0;mso-wrap-distance-left:9pt;mso-wrap-distance-top:0;mso-wrap-distance-right:9pt;mso-wrap-distance-bottom:0;mso-position-horizontal:center;mso-position-horizontal-relative:margin;mso-position-vertical:absolute;mso-position-vertical-relative:text;mso-width-percent:0;mso-height-percent:0;mso-width-relative:margin;mso-height-relative:margin;v-text-anchor:top" o:gfxdata="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" fillcolor="white [3201]" strokeweight=".5pt">
+              <v:shape id="Cuadro de texto 5" o:spid="_x0000_s1026" type="#_x0000_t202" style="position:absolute;margin-left:0;margin-top:1.35pt;width:431.25pt;height:72.5pt;z-index:251659264;visibility:visible;mso-wrap-style:square;mso-width-percent:0;mso-height-percent:0;mso-wrap-distance-left:9pt;mso-wrap-distance-top:0;mso-wrap-distance-right:9pt;mso-wrap-distance-bottom:0;mso-position-horizontal:center;mso-position-horizontal-relative:margin;mso-position-vertical:absolute;mso-position-vertical-relative:text;mso-width-percent:0;mso-height-percent:0;mso-width-relative:margin;mso-height-relative:margin;v-text-anchor:top" o:gfxdata="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" fillcolor="white [3201]" strokeweight=".5pt">
                 <v:textbox>
                   <w:txbxContent>
                     <w:p>
@@ -8176,6 +8472,54 @@
                           <w:lang w:val="es-MX"/>
                         </w:rPr>
                         <w:t xml:space="preserve"> </w:t>
+                      </w:r>
+                      <w:r>
+                        <w:rPr>
+                          <w:sz w:val="28"/>
+                          <w:szCs w:val="28"/>
+                          <w:lang w:val="es-MX"/>
+                        </w:rPr>
+                        <w:t xml:space="preserve">O( </w:t>
+                      </w:r>
+                      <w:r>
+                        <w:rPr>
+                          <w:sz w:val="28"/>
+                          <w:szCs w:val="28"/>
+                          <w:lang w:val="es-MX"/>
+                        </w:rPr>
+                        <w:t>E*</w:t>
+                      </w:r>
+                      <w:r>
+                        <w:rPr>
+                          <w:sz w:val="28"/>
+                          <w:szCs w:val="28"/>
+                          <w:lang w:val="es-MX"/>
+                        </w:rPr>
+                        <w:t>(</w:t>
+                      </w:r>
+                      <w:r>
+                        <w:rPr>
+                          <w:sz w:val="28"/>
+                          <w:szCs w:val="28"/>
+                          <w:lang w:val="es-MX"/>
+                        </w:rPr>
+                        <w:t>V+E))</w:t>
+                      </w:r>
+                      <w:r>
+                        <w:rPr>
+                          <w:sz w:val="28"/>
+                          <w:szCs w:val="28"/>
+                          <w:lang w:val="es-MX"/>
+                        </w:rPr>
+                        <w:t xml:space="preserve">. Este requerimiento </w:t>
+                      </w:r>
+                      <w:r>
+                        <w:rPr>
+                          <w:sz w:val="28"/>
+                          <w:szCs w:val="28"/>
+                          <w:lang w:val="es-MX"/>
+                        </w:rPr>
+                        <w:t xml:space="preserve">depende en su complejidad temporal del algoritmo de recorrodo más los ciclos que se hacen dentro de la función. </w:t>
                       </w:r>
                     </w:p>
                   </w:txbxContent>
@@ -8318,7 +8662,7 @@
           <w:color w:val="000000" w:themeColor="text1"/>
           <w:sz w:val="28"/>
           <w:szCs w:val="28"/>
-          <w:lang w:val="es-MX"/>
+          <w:lang w:eastAsia="es-CO"/>
         </w:rPr>
         <w:drawing>
           <wp:inline distT="0" distB="0" distL="0" distR="0" wp14:anchorId="0265372C" wp14:editId="6F1A6721">
@@ -8383,12 +8727,12 @@
           <w:color w:val="000000" w:themeColor="text1"/>
           <w:sz w:val="36"/>
           <w:szCs w:val="36"/>
-          <w:lang w:val="es-MX"/>
+          <w:lang w:eastAsia="es-CO"/>
         </w:rPr>
         <mc:AlternateContent>
           <mc:Choice Requires="wps">
             <w:drawing>
-              <wp:anchor distT="0" distB="0" distL="114300" distR="114300" simplePos="0" relativeHeight="251661312" behindDoc="0" locked="0" layoutInCell="1" allowOverlap="1" wp14:anchorId="3993D0A0" wp14:editId="7ED71735">
+              <wp:anchor distT="0" distB="0" distL="114300" distR="114300" simplePos="0" relativeHeight="251661312" behindDoc="0" locked="0" layoutInCell="1" allowOverlap="1" wp14:anchorId="3993D0A0" wp14:editId="3BCCB190">
                 <wp:simplePos x="0" y="0"/>
                 <wp:positionH relativeFrom="margin">
                   <wp:align>right</wp:align>
@@ -8396,8 +8740,8 @@
                 <wp:positionV relativeFrom="paragraph">
                   <wp:posOffset>321945</wp:posOffset>
                 </wp:positionV>
-                <wp:extent cx="5572125" cy="704850"/>
-                <wp:effectExtent l="0" t="0" r="28575" b="19050"/>
+                <wp:extent cx="5572125" cy="987425"/>
+                <wp:effectExtent l="0" t="0" r="28575" b="22225"/>
                 <wp:wrapNone/>
                 <wp:docPr id="6" name="Cuadro de texto 6"/>
                 <wp:cNvGraphicFramePr/>
@@ -8408,7 +8752,7 @@
                       <wps:spPr>
                         <a:xfrm>
                           <a:off x="0" y="0"/>
-                          <a:ext cx="5572125" cy="704850"/>
+                          <a:ext cx="5572125" cy="988043"/>
                         </a:xfrm>
                         <a:prstGeom prst="rect">
                           <a:avLst/>
@@ -8440,7 +8784,23 @@
                                 <w:szCs w:val="28"/>
                                 <w:lang w:val="es-MX"/>
                               </w:rPr>
-                              <w:t xml:space="preserve">Complejidad Temporal del requerimiento: </w:t>
+                              <w:t>Complejidad Temporal del requerimiento:</w:t>
+                            </w:r>
+                            <w:r>
+                              <w:rPr>
+                                <w:sz w:val="28"/>
+                                <w:szCs w:val="28"/>
+                                <w:lang w:val="es-MX"/>
+                              </w:rPr>
+                              <w:t xml:space="preserve"> O(1). </w:t>
+                            </w:r>
+                            <w:r>
+                              <w:rPr>
+                                <w:sz w:val="28"/>
+                                <w:szCs w:val="28"/>
+                                <w:lang w:val="es-MX"/>
+                              </w:rPr>
+                              <w:t xml:space="preserve">La complejidad de este requerimiento es constante. Pues no depende de la cantidad de datos cargados.  </w:t>
                             </w:r>
                           </w:p>
                         </w:txbxContent>
@@ -8465,7 +8825,11 @@
           </mc:Choice>
           <mc:Fallback>
             <w:pict>
-              <v:shape w14:anchorId="3993D0A0" id="Cuadro de texto 6" o:spid="_x0000_s1027" type="#_x0000_t202" style="position:absolute;margin-left:387.55pt;margin-top:25.35pt;width:438.75pt;height:55.5pt;z-index:251661312;visibility:visible;mso-wrap-style:square;mso-width-percent:0;mso-height-percent:0;mso-wrap-distance-left:9pt;mso-wrap-distance-top:0;mso-wrap-distance-right:9pt;mso-wrap-distance-bottom:0;mso-position-horizontal:right;mso-position-horizontal-relative:margin;mso-position-vertical:absolute;mso-position-vertical-relative:text;mso-width-percent:0;mso-height-percent:0;mso-width-relative:margin;mso-height-relative:margin;v-text-anchor:top" o:gfxdata="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" fillcolor="white [3201]" strokeweight=".5pt">
+              <v:shapetype w14:anchorId="3993D0A0" id="_x0000_t202" coordsize="21600,21600" o:spt="202" path="m,l,21600r21600,l21600,xe">
+                <v:stroke joinstyle="miter"/>
+                <v:path gradientshapeok="t" o:connecttype="rect"/>
+              </v:shapetype>
+              <v:shape id="Cuadro de texto 6" o:spid="_x0000_s1027" type="#_x0000_t202" style="position:absolute;margin-left:387.55pt;margin-top:25.35pt;width:438.75pt;height:77.75pt;z-index:251661312;visibility:visible;mso-wrap-style:square;mso-width-percent:0;mso-height-percent:0;mso-wrap-distance-left:9pt;mso-wrap-distance-top:0;mso-wrap-distance-right:9pt;mso-wrap-distance-bottom:0;mso-position-horizontal:right;mso-position-horizontal-relative:margin;mso-position-vertical:absolute;mso-position-vertical-relative:text;mso-width-percent:0;mso-height-percent:0;mso-width-relative:margin;mso-height-relative:margin;v-text-anchor:top" o:gfxdata="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" fillcolor="white [3201]" strokeweight=".5pt">
                 <v:textbox>
                   <w:txbxContent>
                     <w:p>
@@ -8484,7 +8848,23 @@
                           <w:szCs w:val="28"/>
                           <w:lang w:val="es-MX"/>
                         </w:rPr>
-                        <w:t xml:space="preserve">Complejidad Temporal del requerimiento: </w:t>
+                        <w:t>Complejidad Temporal del requerimiento:</w:t>
+                      </w:r>
+                      <w:r>
+                        <w:rPr>
+                          <w:sz w:val="28"/>
+                          <w:szCs w:val="28"/>
+                          <w:lang w:val="es-MX"/>
+                        </w:rPr>
+                        <w:t xml:space="preserve"> O(1). </w:t>
+                      </w:r>
+                      <w:r>
+                        <w:rPr>
+                          <w:sz w:val="28"/>
+                          <w:szCs w:val="28"/>
+                          <w:lang w:val="es-MX"/>
+                        </w:rPr>
+                        <w:t xml:space="preserve">La complejidad de este requerimiento es constante. Pues no depende de la cantidad de datos cargados.  </w:t>
                       </w:r>
                     </w:p>
                   </w:txbxContent>
@@ -8647,7 +9027,7 @@
           <w:color w:val="000000" w:themeColor="text1"/>
           <w:sz w:val="28"/>
           <w:szCs w:val="28"/>
-          <w:lang w:val="es-MX"/>
+          <w:lang w:eastAsia="es-CO"/>
         </w:rPr>
         <w:drawing>
           <wp:inline distT="0" distB="0" distL="0" distR="0" wp14:anchorId="77F0736F" wp14:editId="67B14679">
@@ -8691,12 +9071,12 @@
           <w:color w:val="000000" w:themeColor="text1"/>
           <w:sz w:val="36"/>
           <w:szCs w:val="36"/>
-          <w:lang w:val="es-MX"/>
+          <w:lang w:eastAsia="es-CO"/>
         </w:rPr>
         <mc:AlternateContent>
           <mc:Choice Requires="wps">
             <w:drawing>
-              <wp:anchor distT="0" distB="0" distL="114300" distR="114300" simplePos="0" relativeHeight="251670528" behindDoc="0" locked="0" layoutInCell="1" allowOverlap="1" wp14:anchorId="08CAC97A" wp14:editId="13F7B50B">
+              <wp:anchor distT="0" distB="0" distL="114300" distR="114300" simplePos="0" relativeHeight="251670528" behindDoc="0" locked="0" layoutInCell="1" allowOverlap="1" wp14:anchorId="08CAC97A" wp14:editId="05D99171">
                 <wp:simplePos x="0" y="0"/>
                 <wp:positionH relativeFrom="margin">
                   <wp:align>center</wp:align>
@@ -8704,7 +9084,7 @@
                 <wp:positionV relativeFrom="paragraph">
                   <wp:posOffset>749101</wp:posOffset>
                 </wp:positionV>
-                <wp:extent cx="5524500" cy="704850"/>
+                <wp:extent cx="5524500" cy="1123950"/>
                 <wp:effectExtent l="0" t="0" r="19050" b="19050"/>
                 <wp:wrapNone/>
                 <wp:docPr id="13" name="Cuadro de texto 13"/>
@@ -8716,7 +9096,7 @@
                       <wps:spPr>
                         <a:xfrm>
                           <a:off x="0" y="0"/>
-                          <a:ext cx="5524500" cy="704850"/>
+                          <a:ext cx="5524500" cy="1123950"/>
                         </a:xfrm>
                         <a:prstGeom prst="rect">
                           <a:avLst/>
@@ -8766,6 +9146,38 @@
                               </w:rPr>
                               <w:t xml:space="preserve"> </w:t>
                             </w:r>
+                            <w:r>
+                              <w:rPr>
+                                <w:sz w:val="28"/>
+                                <w:szCs w:val="28"/>
+                                <w:lang w:val="es-MX"/>
+                              </w:rPr>
+                              <w:t>O(</w:t>
+                            </w:r>
+                            <w:r>
+                              <w:rPr>
+                                <w:sz w:val="28"/>
+                                <w:szCs w:val="28"/>
+                                <w:lang w:val="es-MX"/>
+                              </w:rPr>
+                              <w:t xml:space="preserve">E + V*logV). </w:t>
+                            </w:r>
+                            <w:r>
+                              <w:rPr>
+                                <w:sz w:val="28"/>
+                                <w:szCs w:val="28"/>
+                                <w:lang w:val="es-MX"/>
+                              </w:rPr>
+                              <w:t xml:space="preserve">La complejidad temporal de este requerimiento </w:t>
+                            </w:r>
+                            <w:r>
+                              <w:rPr>
+                                <w:sz w:val="28"/>
+                                <w:szCs w:val="28"/>
+                                <w:lang w:val="es-MX"/>
+                              </w:rPr>
+                              <w:t xml:space="preserve">depende del Algoritmo Dijkstra, el cual tiene la complejidad más alta dentro de la función. </w:t>
+                            </w:r>
                           </w:p>
                         </w:txbxContent>
                       </wps:txbx>
@@ -8789,7 +9201,7 @@
           </mc:Choice>
           <mc:Fallback>
             <w:pict>
-              <v:shape w14:anchorId="08CAC97A" id="Cuadro de texto 13" o:spid="_x0000_s1028" type="#_x0000_t202" style="position:absolute;margin-left:0;margin-top:59pt;width:435pt;height:55.5pt;z-index:251670528;visibility:visible;mso-wrap-style:square;mso-width-percent:0;mso-height-percent:0;mso-wrap-distance-left:9pt;mso-wrap-distance-top:0;mso-wrap-distance-right:9pt;mso-wrap-distance-bottom:0;mso-position-horizontal:center;mso-position-horizontal-relative:margin;mso-position-vertical:absolute;mso-position-vertical-relative:text;mso-width-percent:0;mso-height-percent:0;mso-width-relative:margin;mso-height-relative:margin;v-text-anchor:top" o:gfxdata="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" fillcolor="white [3201]" strokeweight=".5pt">
+              <v:shape w14:anchorId="08CAC97A" id="Cuadro de texto 13" o:spid="_x0000_s1028" type="#_x0000_t202" style="position:absolute;margin-left:0;margin-top:59pt;width:435pt;height:88.5pt;z-index:251670528;visibility:visible;mso-wrap-style:square;mso-width-percent:0;mso-height-percent:0;mso-wrap-distance-left:9pt;mso-wrap-distance-top:0;mso-wrap-distance-right:9pt;mso-wrap-distance-bottom:0;mso-position-horizontal:center;mso-position-horizontal-relative:margin;mso-position-vertical:absolute;mso-position-vertical-relative:text;mso-width-percent:0;mso-height-percent:0;mso-width-relative:margin;mso-height-relative:margin;v-text-anchor:top" o:gfxdata="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" fillcolor="white [3201]" strokeweight=".5pt">
                 <v:textbox>
                   <w:txbxContent>
                     <w:p>
@@ -8825,6 +9237,38 @@
                           <w:lang w:val="es-MX"/>
                         </w:rPr>
                         <w:t xml:space="preserve"> </w:t>
+                      </w:r>
+                      <w:r>
+                        <w:rPr>
+                          <w:sz w:val="28"/>
+                          <w:szCs w:val="28"/>
+                          <w:lang w:val="es-MX"/>
+                        </w:rPr>
+                        <w:t>O(</w:t>
+                      </w:r>
+                      <w:r>
+                        <w:rPr>
+                          <w:sz w:val="28"/>
+                          <w:szCs w:val="28"/>
+                          <w:lang w:val="es-MX"/>
+                        </w:rPr>
+                        <w:t xml:space="preserve">E + V*logV). </w:t>
+                      </w:r>
+                      <w:r>
+                        <w:rPr>
+                          <w:sz w:val="28"/>
+                          <w:szCs w:val="28"/>
+                          <w:lang w:val="es-MX"/>
+                        </w:rPr>
+                        <w:t xml:space="preserve">La complejidad temporal de este requerimiento </w:t>
+                      </w:r>
+                      <w:r>
+                        <w:rPr>
+                          <w:sz w:val="28"/>
+                          <w:szCs w:val="28"/>
+                          <w:lang w:val="es-MX"/>
+                        </w:rPr>
+                        <w:t xml:space="preserve">depende del Algoritmo Dijkstra, el cual tiene la complejidad más alta dentro de la función. </w:t>
                       </w:r>
                     </w:p>
                   </w:txbxContent>
@@ -8987,10 +9431,10 @@
           <w:color w:val="000000" w:themeColor="text1"/>
           <w:sz w:val="28"/>
           <w:szCs w:val="28"/>
-          <w:lang w:val="es-MX"/>
+          <w:lang w:eastAsia="es-CO"/>
         </w:rPr>
         <w:drawing>
-          <wp:inline distT="0" distB="0" distL="0" distR="0" wp14:anchorId="7D191455" wp14:editId="02D3C12E">
+          <wp:inline distT="0" distB="0" distL="0" distR="0" wp14:anchorId="7D191455" wp14:editId="3002844A">
             <wp:extent cx="5486400" cy="3200400"/>
             <wp:effectExtent l="0" t="0" r="0" b="0"/>
             <wp:docPr id="3" name="Gráfico 3"/>
@@ -9052,12 +9496,12 @@
           <w:color w:val="000000" w:themeColor="text1"/>
           <w:sz w:val="36"/>
           <w:szCs w:val="36"/>
-          <w:lang w:val="es-MX"/>
+          <w:lang w:eastAsia="es-CO"/>
         </w:rPr>
         <mc:AlternateContent>
           <mc:Choice Requires="wps">
             <w:drawing>
-              <wp:anchor distT="0" distB="0" distL="114300" distR="114300" simplePos="0" relativeHeight="251663360" behindDoc="0" locked="0" layoutInCell="1" allowOverlap="1" wp14:anchorId="4CCB0371" wp14:editId="5AC56F1F">
+              <wp:anchor distT="0" distB="0" distL="114300" distR="114300" simplePos="0" relativeHeight="251663360" behindDoc="0" locked="0" layoutInCell="1" allowOverlap="1" wp14:anchorId="4CCB0371" wp14:editId="3A78870A">
                 <wp:simplePos x="0" y="0"/>
                 <wp:positionH relativeFrom="margin">
                   <wp:align>center</wp:align>
@@ -9065,8 +9509,8 @@
                 <wp:positionV relativeFrom="paragraph">
                   <wp:posOffset>224790</wp:posOffset>
                 </wp:positionV>
-                <wp:extent cx="5524500" cy="704850"/>
-                <wp:effectExtent l="0" t="0" r="19050" b="19050"/>
+                <wp:extent cx="5524500" cy="906780"/>
+                <wp:effectExtent l="0" t="0" r="19050" b="26670"/>
                 <wp:wrapNone/>
                 <wp:docPr id="7" name="Cuadro de texto 7"/>
                 <wp:cNvGraphicFramePr/>
@@ -9077,7 +9521,7 @@
                       <wps:spPr>
                         <a:xfrm>
                           <a:off x="0" y="0"/>
-                          <a:ext cx="5524500" cy="704850"/>
+                          <a:ext cx="5524500" cy="907085"/>
                         </a:xfrm>
                         <a:prstGeom prst="rect">
                           <a:avLst/>
@@ -9127,6 +9571,46 @@
                               </w:rPr>
                               <w:t xml:space="preserve"> </w:t>
                             </w:r>
+                            <w:r>
+                              <w:rPr>
+                                <w:sz w:val="28"/>
+                                <w:szCs w:val="28"/>
+                                <w:lang w:val="es-MX"/>
+                              </w:rPr>
+                              <w:t>O(</w:t>
+                            </w:r>
+                            <w:r>
+                              <w:rPr>
+                                <w:sz w:val="28"/>
+                                <w:szCs w:val="28"/>
+                                <w:lang w:val="es-MX"/>
+                              </w:rPr>
+                              <w:t>E*logV</w:t>
+                            </w:r>
+                            <w:r>
+                              <w:rPr>
+                                <w:sz w:val="28"/>
+                                <w:szCs w:val="28"/>
+                                <w:lang w:val="es-MX"/>
+                              </w:rPr>
+                              <w:t xml:space="preserve">). </w:t>
+                            </w:r>
+                            <w:r>
+                              <w:rPr>
+                                <w:sz w:val="28"/>
+                                <w:szCs w:val="28"/>
+                                <w:lang w:val="es-MX"/>
+                              </w:rPr>
+                              <w:t xml:space="preserve">La complejidad de este requerimiento </w:t>
+                            </w:r>
+                            <w:r>
+                              <w:rPr>
+                                <w:sz w:val="28"/>
+                                <w:szCs w:val="28"/>
+                                <w:lang w:val="es-MX"/>
+                              </w:rPr>
+                              <w:t xml:space="preserve">depende de la complejidad del Algoritmo de Prim, el cual tiene el mayor peso dentro de la función. </w:t>
+                            </w:r>
                           </w:p>
                         </w:txbxContent>
                       </wps:txbx>
@@ -9150,7 +9634,11 @@
           </mc:Choice>
           <mc:Fallback>
             <w:pict>
-              <v:shape w14:anchorId="4CCB0371" id="Cuadro de texto 7" o:spid="_x0000_s1029" type="#_x0000_t202" style="position:absolute;margin-left:0;margin-top:17.7pt;width:435pt;height:55.5pt;z-index:251663360;visibility:visible;mso-wrap-style:square;mso-width-percent:0;mso-height-percent:0;mso-wrap-distance-left:9pt;mso-wrap-distance-top:0;mso-wrap-distance-right:9pt;mso-wrap-distance-bottom:0;mso-position-horizontal:center;mso-position-horizontal-relative:margin;mso-position-vertical:absolute;mso-position-vertical-relative:text;mso-width-percent:0;mso-height-percent:0;mso-width-relative:margin;mso-height-relative:margin;v-text-anchor:top" o:gfxdata="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" fillcolor="white [3201]" strokeweight=".5pt">
+              <v:shapetype w14:anchorId="4CCB0371" id="_x0000_t202" coordsize="21600,21600" o:spt="202" path="m,l,21600r21600,l21600,xe">
+                <v:stroke joinstyle="miter"/>
+                <v:path gradientshapeok="t" o:connecttype="rect"/>
+              </v:shapetype>
+              <v:shape id="Cuadro de texto 7" o:spid="_x0000_s1029" type="#_x0000_t202" style="position:absolute;margin-left:0;margin-top:17.7pt;width:435pt;height:71.4pt;z-index:251663360;visibility:visible;mso-wrap-style:square;mso-width-percent:0;mso-height-percent:0;mso-wrap-distance-left:9pt;mso-wrap-distance-top:0;mso-wrap-distance-right:9pt;mso-wrap-distance-bottom:0;mso-position-horizontal:center;mso-position-horizontal-relative:margin;mso-position-vertical:absolute;mso-position-vertical-relative:text;mso-width-percent:0;mso-height-percent:0;mso-width-relative:margin;mso-height-relative:margin;v-text-anchor:top" o:gfxdata="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" fillcolor="white [3201]" strokeweight=".5pt">
                 <v:textbox>
                   <w:txbxContent>
                     <w:p>
@@ -9186,6 +9674,46 @@
                           <w:lang w:val="es-MX"/>
                         </w:rPr>
                         <w:t xml:space="preserve"> </w:t>
+                      </w:r>
+                      <w:r>
+                        <w:rPr>
+                          <w:sz w:val="28"/>
+                          <w:szCs w:val="28"/>
+                          <w:lang w:val="es-MX"/>
+                        </w:rPr>
+                        <w:t>O(</w:t>
+                      </w:r>
+                      <w:r>
+                        <w:rPr>
+                          <w:sz w:val="28"/>
+                          <w:szCs w:val="28"/>
+                          <w:lang w:val="es-MX"/>
+                        </w:rPr>
+                        <w:t>E*logV</w:t>
+                      </w:r>
+                      <w:r>
+                        <w:rPr>
+                          <w:sz w:val="28"/>
+                          <w:szCs w:val="28"/>
+                          <w:lang w:val="es-MX"/>
+                        </w:rPr>
+                        <w:t xml:space="preserve">). </w:t>
+                      </w:r>
+                      <w:r>
+                        <w:rPr>
+                          <w:sz w:val="28"/>
+                          <w:szCs w:val="28"/>
+                          <w:lang w:val="es-MX"/>
+                        </w:rPr>
+                        <w:t xml:space="preserve">La complejidad de este requerimiento </w:t>
+                      </w:r>
+                      <w:r>
+                        <w:rPr>
+                          <w:sz w:val="28"/>
+                          <w:szCs w:val="28"/>
+                          <w:lang w:val="es-MX"/>
+                        </w:rPr>
+                        <w:t xml:space="preserve">depende de la complejidad del Algoritmo de Prim, el cual tiene el mayor peso dentro de la función. </w:t>
                       </w:r>
                     </w:p>
                   </w:txbxContent>
@@ -9349,7 +9877,7 @@
           <w:color w:val="000000" w:themeColor="text1"/>
           <w:sz w:val="28"/>
           <w:szCs w:val="28"/>
-          <w:lang w:val="es-MX"/>
+          <w:lang w:eastAsia="es-CO"/>
         </w:rPr>
         <w:drawing>
           <wp:anchor distT="0" distB="0" distL="114300" distR="114300" simplePos="0" relativeHeight="251666432" behindDoc="0" locked="0" layoutInCell="1" allowOverlap="1" wp14:anchorId="75C6071C" wp14:editId="50818DFA">
@@ -9556,12 +10084,12 @@
           <w:color w:val="000000" w:themeColor="text1"/>
           <w:sz w:val="36"/>
           <w:szCs w:val="36"/>
-          <w:lang w:val="es-MX"/>
+          <w:lang w:eastAsia="es-CO"/>
         </w:rPr>
         <mc:AlternateContent>
           <mc:Choice Requires="wps">
             <w:drawing>
-              <wp:anchor distT="0" distB="0" distL="114300" distR="114300" simplePos="0" relativeHeight="251668480" behindDoc="0" locked="0" layoutInCell="1" allowOverlap="1" wp14:anchorId="69561AB1" wp14:editId="4ADFC021">
+              <wp:anchor distT="0" distB="0" distL="114300" distR="114300" simplePos="0" relativeHeight="251668480" behindDoc="0" locked="0" layoutInCell="1" allowOverlap="1" wp14:anchorId="69561AB1" wp14:editId="494580ED">
                 <wp:simplePos x="0" y="0"/>
                 <wp:positionH relativeFrom="margin">
                   <wp:align>right</wp:align>
@@ -9623,6 +10151,22 @@
                               </w:rPr>
                               <w:t xml:space="preserve"> </w:t>
                             </w:r>
+                            <w:r>
+                              <w:rPr>
+                                <w:sz w:val="28"/>
+                                <w:szCs w:val="28"/>
+                                <w:lang w:val="es-MX"/>
+                              </w:rPr>
+                              <w:t xml:space="preserve">O(1). La complejidad de este requerimiento es constante. </w:t>
+                            </w:r>
+                            <w:r>
+                              <w:rPr>
+                                <w:sz w:val="28"/>
+                                <w:szCs w:val="28"/>
+                                <w:lang w:val="es-MX"/>
+                              </w:rPr>
+                              <w:t xml:space="preserve">Pues no depende de la cantidad de datos cargados. </w:t>
+                            </w:r>
                           </w:p>
                         </w:txbxContent>
                       </wps:txbx>
@@ -9646,7 +10190,7 @@
           </mc:Choice>
           <mc:Fallback>
             <w:pict>
-              <v:shape w14:anchorId="69561AB1" id="Cuadro de texto 10" o:spid="_x0000_s1030" type="#_x0000_t202" style="position:absolute;margin-left:383.8pt;margin-top:85.15pt;width:435pt;height:66pt;z-index:251668480;visibility:visible;mso-wrap-style:square;mso-width-percent:0;mso-height-percent:0;mso-wrap-distance-left:9pt;mso-wrap-distance-top:0;mso-wrap-distance-right:9pt;mso-wrap-distance-bottom:0;mso-position-horizontal:right;mso-position-horizontal-relative:margin;mso-position-vertical:absolute;mso-position-vertical-relative:text;mso-width-percent:0;mso-height-percent:0;mso-width-relative:margin;mso-height-relative:margin;v-text-anchor:top" o:gfxdata="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" fillcolor="white [3201]" strokeweight=".5pt">
+              <v:shape w14:anchorId="69561AB1" id="Cuadro de texto 10" o:spid="_x0000_s1030" type="#_x0000_t202" style="position:absolute;margin-left:383.8pt;margin-top:85.15pt;width:435pt;height:66pt;z-index:251668480;visibility:visible;mso-wrap-style:square;mso-width-percent:0;mso-height-percent:0;mso-wrap-distance-left:9pt;mso-wrap-distance-top:0;mso-wrap-distance-right:9pt;mso-wrap-distance-bottom:0;mso-position-horizontal:right;mso-position-horizontal-relative:margin;mso-position-vertical:absolute;mso-position-vertical-relative:text;mso-width-percent:0;mso-height-percent:0;mso-width-relative:margin;mso-height-relative:margin;v-text-anchor:top" o:gfxdata="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" fillcolor="white [3201]" strokeweight=".5pt">
                 <v:textbox>
                   <w:txbxContent>
                     <w:p>
@@ -9674,6 +10218,22 @@
                           <w:lang w:val="es-MX"/>
                         </w:rPr>
                         <w:t xml:space="preserve"> </w:t>
+                      </w:r>
+                      <w:r>
+                        <w:rPr>
+                          <w:sz w:val="28"/>
+                          <w:szCs w:val="28"/>
+                          <w:lang w:val="es-MX"/>
+                        </w:rPr>
+                        <w:t xml:space="preserve">O(1). La complejidad de este requerimiento es constante. </w:t>
+                      </w:r>
+                      <w:r>
+                        <w:rPr>
+                          <w:sz w:val="28"/>
+                          <w:szCs w:val="28"/>
+                          <w:lang w:val="es-MX"/>
+                        </w:rPr>
+                        <w:t xml:space="preserve">Pues no depende de la cantidad de datos cargados. </w:t>
                       </w:r>
                     </w:p>
                   </w:txbxContent>
@@ -9795,10 +10355,10 @@
           <w:color w:val="000000" w:themeColor="text1"/>
           <w:sz w:val="28"/>
           <w:szCs w:val="28"/>
-          <w:lang w:val="es-MX"/>
+          <w:lang w:eastAsia="es-CO"/>
         </w:rPr>
         <w:drawing>
-          <wp:inline distT="0" distB="0" distL="0" distR="0" wp14:anchorId="1385AF2A" wp14:editId="65F2539B">
+          <wp:inline distT="0" distB="0" distL="0" distR="0" wp14:anchorId="1385AF2A" wp14:editId="317AE231">
             <wp:extent cx="5486400" cy="3200400"/>
             <wp:effectExtent l="0" t="0" r="0" b="0"/>
             <wp:docPr id="9" name="Gráfico 9"/>
@@ -10080,6 +10640,26 @@
                 </w14:textOutline>
               </w:rPr>
             </w:pPr>
+            <w:r>
+              <w:rPr>
+                <w:bCs/>
+                <w:color w:val="000000" w:themeColor="text1"/>
+                <w:sz w:val="28"/>
+                <w:szCs w:val="28"/>
+                <w:lang w:val="es-MX"/>
+                <w14:shadow w14:blurRad="38100" w14:dist="19050" w14:dir="2700000" w14:sx="100000" w14:sy="100000" w14:kx="0" w14:ky="0" w14:algn="tl">
+                  <w14:schemeClr w14:val="dk1">
+                    <w14:alpha w14:val="60000"/>
+                  </w14:schemeClr>
+                </w14:shadow>
+                <w14:textOutline w14:w="0" w14:cap="flat" w14:cmpd="sng" w14:algn="ctr">
+                  <w14:noFill/>
+                  <w14:prstDash w14:val="solid"/>
+                  <w14:round/>
+                </w14:textOutline>
+              </w:rPr>
+              <w:t xml:space="preserve">O (E*(V+E)) </w:t>
+            </w:r>
           </w:p>
         </w:tc>
       </w:tr>
@@ -10159,6 +10739,26 @@
                 </w14:textOutline>
               </w:rPr>
             </w:pPr>
+            <w:r>
+              <w:rPr>
+                <w:bCs/>
+                <w:color w:val="000000" w:themeColor="text1"/>
+                <w:sz w:val="28"/>
+                <w:szCs w:val="28"/>
+                <w:lang w:val="es-MX"/>
+                <w14:shadow w14:blurRad="38100" w14:dist="19050" w14:dir="2700000" w14:sx="100000" w14:sy="100000" w14:kx="0" w14:ky="0" w14:algn="tl">
+                  <w14:schemeClr w14:val="dk1">
+                    <w14:alpha w14:val="60000"/>
+                  </w14:schemeClr>
+                </w14:shadow>
+                <w14:textOutline w14:w="0" w14:cap="flat" w14:cmpd="sng" w14:algn="ctr">
+                  <w14:noFill/>
+                  <w14:prstDash w14:val="solid"/>
+                  <w14:round/>
+                </w14:textOutline>
+              </w:rPr>
+              <w:t>O (1)</w:t>
+            </w:r>
           </w:p>
         </w:tc>
       </w:tr>
@@ -10238,6 +10838,86 @@
                 </w14:textOutline>
               </w:rPr>
             </w:pPr>
+            <w:r>
+              <w:rPr>
+                <w:bCs/>
+                <w:color w:val="000000" w:themeColor="text1"/>
+                <w:sz w:val="28"/>
+                <w:szCs w:val="28"/>
+                <w:lang w:val="es-MX"/>
+                <w14:shadow w14:blurRad="38100" w14:dist="19050" w14:dir="2700000" w14:sx="100000" w14:sy="100000" w14:kx="0" w14:ky="0" w14:algn="tl">
+                  <w14:schemeClr w14:val="dk1">
+                    <w14:alpha w14:val="60000"/>
+                  </w14:schemeClr>
+                </w14:shadow>
+                <w14:textOutline w14:w="0" w14:cap="flat" w14:cmpd="sng" w14:algn="ctr">
+                  <w14:noFill/>
+                  <w14:prstDash w14:val="solid"/>
+                  <w14:round/>
+                </w14:textOutline>
+              </w:rPr>
+              <w:t>O (</w:t>
+            </w:r>
+            <w:r>
+              <w:rPr>
+                <w:bCs/>
+                <w:color w:val="000000" w:themeColor="text1"/>
+                <w:sz w:val="28"/>
+                <w:szCs w:val="28"/>
+                <w:lang w:val="es-MX"/>
+                <w14:shadow w14:blurRad="38100" w14:dist="19050" w14:dir="2700000" w14:sx="100000" w14:sy="100000" w14:kx="0" w14:ky="0" w14:algn="tl">
+                  <w14:schemeClr w14:val="dk1">
+                    <w14:alpha w14:val="60000"/>
+                  </w14:schemeClr>
+                </w14:shadow>
+                <w14:textOutline w14:w="0" w14:cap="flat" w14:cmpd="sng" w14:algn="ctr">
+                  <w14:noFill/>
+                  <w14:prstDash w14:val="solid"/>
+                  <w14:round/>
+                </w14:textOutline>
+              </w:rPr>
+              <w:t xml:space="preserve">E + </w:t>
+            </w:r>
+            <w:r>
+              <w:rPr>
+                <w:bCs/>
+                <w:color w:val="000000" w:themeColor="text1"/>
+                <w:sz w:val="28"/>
+                <w:szCs w:val="28"/>
+                <w:lang w:val="es-MX"/>
+                <w14:shadow w14:blurRad="38100" w14:dist="19050" w14:dir="2700000" w14:sx="100000" w14:sy="100000" w14:kx="0" w14:ky="0" w14:algn="tl">
+                  <w14:schemeClr w14:val="dk1">
+                    <w14:alpha w14:val="60000"/>
+                  </w14:schemeClr>
+                </w14:shadow>
+                <w14:textOutline w14:w="0" w14:cap="flat" w14:cmpd="sng" w14:algn="ctr">
+                  <w14:noFill/>
+                  <w14:prstDash w14:val="solid"/>
+                  <w14:round/>
+                </w14:textOutline>
+              </w:rPr>
+              <w:t>E</w:t>
+            </w:r>
+            <w:r>
+              <w:rPr>
+                <w:bCs/>
+                <w:color w:val="000000" w:themeColor="text1"/>
+                <w:sz w:val="28"/>
+                <w:szCs w:val="28"/>
+                <w:lang w:val="es-MX"/>
+                <w14:shadow w14:blurRad="38100" w14:dist="19050" w14:dir="2700000" w14:sx="100000" w14:sy="100000" w14:kx="0" w14:ky="0" w14:algn="tl">
+                  <w14:schemeClr w14:val="dk1">
+                    <w14:alpha w14:val="60000"/>
+                  </w14:schemeClr>
+                </w14:shadow>
+                <w14:textOutline w14:w="0" w14:cap="flat" w14:cmpd="sng" w14:algn="ctr">
+                  <w14:noFill/>
+                  <w14:prstDash w14:val="solid"/>
+                  <w14:round/>
+                </w14:textOutline>
+              </w:rPr>
+              <w:t xml:space="preserve">*logV) </w:t>
+            </w:r>
           </w:p>
         </w:tc>
       </w:tr>
@@ -10317,6 +10997,14 @@
                 </w14:textOutline>
               </w:rPr>
             </w:pPr>
+            <w:r>
+              <w:rPr>
+                <w:sz w:val="28"/>
+                <w:szCs w:val="28"/>
+                <w:lang w:val="es-MX"/>
+              </w:rPr>
+              <w:t>O(E*logV)</w:t>
+            </w:r>
           </w:p>
         </w:tc>
       </w:tr>
@@ -10396,6 +11084,26 @@
                 </w14:textOutline>
               </w:rPr>
             </w:pPr>
+            <w:r>
+              <w:rPr>
+                <w:bCs/>
+                <w:color w:val="000000" w:themeColor="text1"/>
+                <w:sz w:val="28"/>
+                <w:szCs w:val="28"/>
+                <w:lang w:val="es-MX"/>
+                <w14:shadow w14:blurRad="38100" w14:dist="19050" w14:dir="2700000" w14:sx="100000" w14:sy="100000" w14:kx="0" w14:ky="0" w14:algn="tl">
+                  <w14:schemeClr w14:val="dk1">
+                    <w14:alpha w14:val="60000"/>
+                  </w14:schemeClr>
+                </w14:shadow>
+                <w14:textOutline w14:w="0" w14:cap="flat" w14:cmpd="sng" w14:algn="ctr">
+                  <w14:noFill/>
+                  <w14:prstDash w14:val="solid"/>
+                  <w14:round/>
+                </w14:textOutline>
+              </w:rPr>
+              <w:t>O (1)</w:t>
+            </w:r>
           </w:p>
         </w:tc>
       </w:tr>
@@ -10469,8 +11177,8 @@
         <w:rPr>
           <w:bCs/>
           <w:color w:val="000000" w:themeColor="text1"/>
-          <w:sz w:val="28"/>
-          <w:szCs w:val="28"/>
+          <w:sz w:val="24"/>
+          <w:szCs w:val="24"/>
           <w:lang w:val="es-MX"/>
           <w14:shadow w14:blurRad="38100" w14:dist="19050" w14:dir="2700000" w14:sx="100000" w14:sy="100000" w14:kx="0" w14:ky="0" w14:algn="tl">
             <w14:schemeClr w14:val="dk1">
@@ -10488,8 +11196,8 @@
         <w:rPr>
           <w:bCs/>
           <w:color w:val="000000" w:themeColor="text1"/>
-          <w:sz w:val="28"/>
-          <w:szCs w:val="28"/>
+          <w:sz w:val="24"/>
+          <w:szCs w:val="24"/>
           <w:lang w:val="es-MX"/>
           <w14:shadow w14:blurRad="38100" w14:dist="19050" w14:dir="2700000" w14:sx="100000" w14:sy="100000" w14:kx="0" w14:ky="0" w14:algn="tl">
             <w14:schemeClr w14:val="dk1">
@@ -10502,14 +11210,14 @@
             <w14:round/>
           </w14:textOutline>
         </w:rPr>
-        <w:t>Durante este Reto, usando los árboles binarios, podemos concluir que la acción de buscar información dentro de ellos es extremadamente fácil. Sin embargo, la carga de datos es bastante pesada, demorada y sacrifica mucha memoria de la máquina. Al hacer la carga de datos sólo una vez mientras se use la aplicación</w:t>
+        <w:t xml:space="preserve">Durante este Reto, </w:t>
       </w:r>
       <w:r>
         <w:rPr>
           <w:bCs/>
           <w:color w:val="000000" w:themeColor="text1"/>
-          <w:sz w:val="28"/>
-          <w:szCs w:val="28"/>
+          <w:sz w:val="24"/>
+          <w:szCs w:val="24"/>
           <w:lang w:val="es-MX"/>
           <w14:shadow w14:blurRad="38100" w14:dist="19050" w14:dir="2700000" w14:sx="100000" w14:sy="100000" w14:kx="0" w14:ky="0" w14:algn="tl">
             <w14:schemeClr w14:val="dk1">
@@ -10522,14 +11230,14 @@
             <w14:round/>
           </w14:textOutline>
         </w:rPr>
-        <w:t>,</w:t>
+        <w:t xml:space="preserve">usando grafos como estructura de datos principal, se pudieron evidenciar varios aspectos importantes. </w:t>
       </w:r>
       <w:r>
         <w:rPr>
           <w:bCs/>
           <w:color w:val="000000" w:themeColor="text1"/>
-          <w:sz w:val="28"/>
-          <w:szCs w:val="28"/>
+          <w:sz w:val="24"/>
+          <w:szCs w:val="24"/>
           <w:lang w:val="es-MX"/>
           <w14:shadow w14:blurRad="38100" w14:dist="19050" w14:dir="2700000" w14:sx="100000" w14:sy="100000" w14:kx="0" w14:ky="0" w14:algn="tl">
             <w14:schemeClr w14:val="dk1">
@@ -10542,14 +11250,14 @@
             <w14:round/>
           </w14:textOutline>
         </w:rPr>
-        <w:t xml:space="preserve"> y</w:t>
+        <w:t xml:space="preserve">El primero, es que a través de esta estructura se puede manejar una gran cantidad de datos de manera organizada. El Segundo, es que se puede manipular esta información, con el fin de hacer estudios y </w:t>
       </w:r>
       <w:r>
         <w:rPr>
           <w:bCs/>
           <w:color w:val="000000" w:themeColor="text1"/>
-          <w:sz w:val="28"/>
-          <w:szCs w:val="28"/>
+          <w:sz w:val="24"/>
+          <w:szCs w:val="24"/>
           <w:lang w:val="es-MX"/>
           <w14:shadow w14:blurRad="38100" w14:dist="19050" w14:dir="2700000" w14:sx="100000" w14:sy="100000" w14:kx="0" w14:ky="0" w14:algn="tl">
             <w14:schemeClr w14:val="dk1">
@@ -10562,67 +11270,7 @@
             <w14:round/>
           </w14:textOutline>
         </w:rPr>
-        <w:t>,</w:t>
-      </w:r>
-      <w:r>
-        <w:rPr>
-          <w:bCs/>
-          <w:color w:val="000000" w:themeColor="text1"/>
-          <w:sz w:val="28"/>
-          <w:szCs w:val="28"/>
-          <w:lang w:val="es-MX"/>
-          <w14:shadow w14:blurRad="38100" w14:dist="19050" w14:dir="2700000" w14:sx="100000" w14:sy="100000" w14:kx="0" w14:ky="0" w14:algn="tl">
-            <w14:schemeClr w14:val="dk1">
-              <w14:alpha w14:val="60000"/>
-            </w14:schemeClr>
-          </w14:shadow>
-          <w14:textOutline w14:w="0" w14:cap="flat" w14:cmpd="sng" w14:algn="ctr">
-            <w14:noFill/>
-            <w14:prstDash w14:val="solid"/>
-            <w14:round/>
-          </w14:textOutline>
-        </w:rPr>
-        <w:t xml:space="preserve"> todos los requerimientos</w:t>
-      </w:r>
-      <w:r>
-        <w:rPr>
-          <w:bCs/>
-          <w:color w:val="000000" w:themeColor="text1"/>
-          <w:sz w:val="28"/>
-          <w:szCs w:val="28"/>
-          <w:lang w:val="es-MX"/>
-          <w14:shadow w14:blurRad="38100" w14:dist="19050" w14:dir="2700000" w14:sx="100000" w14:sy="100000" w14:kx="0" w14:ky="0" w14:algn="tl">
-            <w14:schemeClr w14:val="dk1">
-              <w14:alpha w14:val="60000"/>
-            </w14:schemeClr>
-          </w14:shadow>
-          <w14:textOutline w14:w="0" w14:cap="flat" w14:cmpd="sng" w14:algn="ctr">
-            <w14:noFill/>
-            <w14:prstDash w14:val="solid"/>
-            <w14:round/>
-          </w14:textOutline>
-        </w:rPr>
-        <w:t>,</w:t>
-      </w:r>
-      <w:r>
-        <w:rPr>
-          <w:bCs/>
-          <w:color w:val="000000" w:themeColor="text1"/>
-          <w:sz w:val="28"/>
-          <w:szCs w:val="28"/>
-          <w:lang w:val="es-MX"/>
-          <w14:shadow w14:blurRad="38100" w14:dist="19050" w14:dir="2700000" w14:sx="100000" w14:sy="100000" w14:kx="0" w14:ky="0" w14:algn="tl">
-            <w14:schemeClr w14:val="dk1">
-              <w14:alpha w14:val="60000"/>
-            </w14:schemeClr>
-          </w14:shadow>
-          <w14:textOutline w14:w="0" w14:cap="flat" w14:cmpd="sng" w14:algn="ctr">
-            <w14:noFill/>
-            <w14:prstDash w14:val="solid"/>
-            <w14:round/>
-          </w14:textOutline>
-        </w:rPr>
-        <w:t xml:space="preserve"> esto no sería un problema, por lo que sí vale mucho la pena usar este TAD.</w:t>
+        <w:t xml:space="preserve">análisis de los datos almacenados. También es importante aclarar que, para ejecutar grandes funciones el tiempo de espera no es extremadamente grande. Por lo tanto, a nivel funcional y de complejidad temporal, es bastante útil. </w:t>
       </w:r>
     </w:p>
     <w:sectPr>
@@ -10808,7 +11456,6 @@
     <w:lsdException w:name="HTML Sample" w:semiHidden="1" w:unhideWhenUsed="1"/>
     <w:lsdException w:name="HTML Typewriter" w:semiHidden="1" w:unhideWhenUsed="1"/>
     <w:lsdException w:name="HTML Variable" w:semiHidden="1" w:unhideWhenUsed="1"/>
-    <w:lsdException w:name="Normal Table" w:semiHidden="1" w:unhideWhenUsed="1"/>
     <w:lsdException w:name="annotation subject" w:semiHidden="1" w:unhideWhenUsed="1"/>
     <w:lsdException w:name="No List" w:semiHidden="1" w:unhideWhenUsed="1"/>
     <w:lsdException w:name="Outline List 1" w:semiHidden="1" w:unhideWhenUsed="1"/>
@@ -10851,11 +11498,8 @@
     <w:lsdException w:name="Table Contemporary" w:semiHidden="1" w:unhideWhenUsed="1"/>
     <w:lsdException w:name="Table Elegant" w:semiHidden="1" w:unhideWhenUsed="1"/>
     <w:lsdException w:name="Table Professional" w:semiHidden="1" w:unhideWhenUsed="1"/>
-    <w:lsdException w:name="Table Subtle 1" w:semiHidden="1" w:unhideWhenUsed="1"/>
     <w:lsdException w:name="Table Subtle 2" w:semiHidden="1" w:unhideWhenUsed="1"/>
     <w:lsdException w:name="Table Web 1" w:semiHidden="1" w:unhideWhenUsed="1"/>
-    <w:lsdException w:name="Table Web 2" w:semiHidden="1" w:unhideWhenUsed="1"/>
-    <w:lsdException w:name="Table Web 3" w:semiHidden="1" w:unhideWhenUsed="1"/>
     <w:lsdException w:name="Balloon Text" w:semiHidden="1" w:unhideWhenUsed="1"/>
     <w:lsdException w:name="Table Grid" w:uiPriority="39"/>
     <w:lsdException w:name="Table Theme" w:semiHidden="1" w:unhideWhenUsed="1"/>
@@ -11677,11 +12321,11 @@
         </c:dLbls>
         <c:marker val="1"/>
         <c:smooth val="0"/>
-        <c:axId val="926064864"/>
-        <c:axId val="926065280"/>
+        <c:axId val="227235072"/>
+        <c:axId val="227235464"/>
       </c:lineChart>
       <c:catAx>
-        <c:axId val="926064864"/>
+        <c:axId val="227235072"/>
         <c:scaling>
           <c:orientation val="minMax"/>
         </c:scaling>
@@ -11779,7 +12423,7 @@
             <a:endParaRPr lang="es-CO"/>
           </a:p>
         </c:txPr>
-        <c:crossAx val="926065280"/>
+        <c:crossAx val="227235464"/>
         <c:crosses val="autoZero"/>
         <c:auto val="1"/>
         <c:lblAlgn val="ctr"/>
@@ -11787,7 +12431,7 @@
         <c:noMultiLvlLbl val="0"/>
       </c:catAx>
       <c:valAx>
-        <c:axId val="926065280"/>
+        <c:axId val="227235464"/>
         <c:scaling>
           <c:orientation val="minMax"/>
         </c:scaling>
@@ -11893,7 +12537,7 @@
             <a:endParaRPr lang="es-CO"/>
           </a:p>
         </c:txPr>
-        <c:crossAx val="926064864"/>
+        <c:crossAx val="227235072"/>
         <c:crosses val="autoZero"/>
         <c:crossBetween val="between"/>
       </c:valAx>
@@ -12167,11 +12811,11 @@
         </c:dLbls>
         <c:marker val="1"/>
         <c:smooth val="0"/>
-        <c:axId val="719104256"/>
-        <c:axId val="719105088"/>
+        <c:axId val="337872896"/>
+        <c:axId val="227712960"/>
       </c:lineChart>
       <c:catAx>
-        <c:axId val="719104256"/>
+        <c:axId val="337872896"/>
         <c:scaling>
           <c:orientation val="minMax"/>
         </c:scaling>
@@ -12269,7 +12913,7 @@
             <a:endParaRPr lang="es-CO"/>
           </a:p>
         </c:txPr>
-        <c:crossAx val="719105088"/>
+        <c:crossAx val="227712960"/>
         <c:crosses val="autoZero"/>
         <c:auto val="1"/>
         <c:lblAlgn val="ctr"/>
@@ -12277,7 +12921,7 @@
         <c:noMultiLvlLbl val="0"/>
       </c:catAx>
       <c:valAx>
-        <c:axId val="719105088"/>
+        <c:axId val="227712960"/>
         <c:scaling>
           <c:orientation val="minMax"/>
         </c:scaling>
@@ -12383,7 +13027,7 @@
             <a:endParaRPr lang="es-CO"/>
           </a:p>
         </c:txPr>
-        <c:crossAx val="719104256"/>
+        <c:crossAx val="337872896"/>
         <c:crosses val="autoZero"/>
         <c:crossBetween val="between"/>
       </c:valAx>
@@ -12662,11 +13306,11 @@
         </c:dLbls>
         <c:marker val="1"/>
         <c:smooth val="0"/>
-        <c:axId val="921951200"/>
-        <c:axId val="921955776"/>
+        <c:axId val="227711000"/>
+        <c:axId val="227709824"/>
       </c:lineChart>
       <c:catAx>
-        <c:axId val="921951200"/>
+        <c:axId val="227711000"/>
         <c:scaling>
           <c:orientation val="minMax"/>
         </c:scaling>
@@ -12769,7 +13413,7 @@
             <a:endParaRPr lang="es-CO"/>
           </a:p>
         </c:txPr>
-        <c:crossAx val="921955776"/>
+        <c:crossAx val="227709824"/>
         <c:crosses val="autoZero"/>
         <c:auto val="1"/>
         <c:lblAlgn val="ctr"/>
@@ -12777,7 +13421,7 @@
         <c:noMultiLvlLbl val="0"/>
       </c:catAx>
       <c:valAx>
-        <c:axId val="921955776"/>
+        <c:axId val="227709824"/>
         <c:scaling>
           <c:orientation val="minMax"/>
         </c:scaling>
@@ -12883,7 +13527,7 @@
             <a:endParaRPr lang="es-CO"/>
           </a:p>
         </c:txPr>
-        <c:crossAx val="921951200"/>
+        <c:crossAx val="227711000"/>
         <c:crosses val="autoZero"/>
         <c:crossBetween val="between"/>
       </c:valAx>
@@ -13162,11 +13806,11 @@
         </c:dLbls>
         <c:marker val="1"/>
         <c:smooth val="0"/>
-        <c:axId val="921951200"/>
-        <c:axId val="921955776"/>
+        <c:axId val="227711392"/>
+        <c:axId val="227713744"/>
       </c:lineChart>
       <c:catAx>
-        <c:axId val="921951200"/>
+        <c:axId val="227711392"/>
         <c:scaling>
           <c:orientation val="minMax"/>
         </c:scaling>
@@ -13269,7 +13913,7 @@
             <a:endParaRPr lang="es-CO"/>
           </a:p>
         </c:txPr>
-        <c:crossAx val="921955776"/>
+        <c:crossAx val="227713744"/>
         <c:crosses val="autoZero"/>
         <c:auto val="1"/>
         <c:lblAlgn val="ctr"/>
@@ -13277,7 +13921,7 @@
         <c:noMultiLvlLbl val="0"/>
       </c:catAx>
       <c:valAx>
-        <c:axId val="921955776"/>
+        <c:axId val="227713744"/>
         <c:scaling>
           <c:orientation val="minMax"/>
         </c:scaling>
@@ -13383,7 +14027,7 @@
             <a:endParaRPr lang="es-CO"/>
           </a:p>
         </c:txPr>
-        <c:crossAx val="921951200"/>
+        <c:crossAx val="227711392"/>
         <c:crosses val="autoZero"/>
         <c:crossBetween val="between"/>
       </c:valAx>
@@ -13662,11 +14306,11 @@
         </c:dLbls>
         <c:marker val="1"/>
         <c:smooth val="0"/>
-        <c:axId val="921954944"/>
-        <c:axId val="921953696"/>
+        <c:axId val="227707472"/>
+        <c:axId val="227708648"/>
       </c:lineChart>
       <c:catAx>
-        <c:axId val="921954944"/>
+        <c:axId val="227707472"/>
         <c:scaling>
           <c:orientation val="minMax"/>
         </c:scaling>
@@ -13764,7 +14408,7 @@
             <a:endParaRPr lang="es-CO"/>
           </a:p>
         </c:txPr>
-        <c:crossAx val="921953696"/>
+        <c:crossAx val="227708648"/>
         <c:crosses val="autoZero"/>
         <c:auto val="1"/>
         <c:lblAlgn val="ctr"/>
@@ -13772,7 +14416,7 @@
         <c:noMultiLvlLbl val="0"/>
       </c:catAx>
       <c:valAx>
-        <c:axId val="921953696"/>
+        <c:axId val="227708648"/>
         <c:scaling>
           <c:orientation val="minMax"/>
         </c:scaling>
@@ -13883,7 +14527,7 @@
             <a:endParaRPr lang="es-CO"/>
           </a:p>
         </c:txPr>
-        <c:crossAx val="921954944"/>
+        <c:crossAx val="227707472"/>
         <c:crosses val="autoZero"/>
         <c:crossBetween val="between"/>
       </c:valAx>
@@ -14122,25 +14766,25 @@
                 <c:formatCode>General</c:formatCode>
                 <c:ptCount val="7"/>
                 <c:pt idx="0">
-                  <c:v>15.63</c:v>
+                  <c:v>125</c:v>
                 </c:pt>
                 <c:pt idx="1">
-                  <c:v>15.63</c:v>
+                  <c:v>187.05</c:v>
                 </c:pt>
                 <c:pt idx="2">
-                  <c:v>15.63</c:v>
+                  <c:v>390.63</c:v>
                 </c:pt>
                 <c:pt idx="3">
-                  <c:v>15.63</c:v>
+                  <c:v>765.63</c:v>
                 </c:pt>
-                <c:pt idx="4">
-                  <c:v>15.63</c:v>
+                <c:pt idx="4" formatCode="#,##0.00">
+                  <c:v>1687.5</c:v>
                 </c:pt>
-                <c:pt idx="5">
-                  <c:v>15.63</c:v>
+                <c:pt idx="5" formatCode="#,##0.00">
+                  <c:v>3800.75</c:v>
                 </c:pt>
-                <c:pt idx="6">
-                  <c:v>15.63</c:v>
+                <c:pt idx="6" formatCode="#,##0.00">
+                  <c:v>5009.38</c:v>
                 </c:pt>
               </c:numCache>
             </c:numRef>
@@ -14238,13 +14882,13 @@
                   <c:v>15.63</c:v>
                 </c:pt>
                 <c:pt idx="4">
-                  <c:v>31.25</c:v>
+                  <c:v>15.63</c:v>
                 </c:pt>
                 <c:pt idx="5">
-                  <c:v>46.88</c:v>
+                  <c:v>15.63</c:v>
                 </c:pt>
                 <c:pt idx="6">
-                  <c:v>46.88</c:v>
+                  <c:v>15.63</c:v>
                 </c:pt>
               </c:numCache>
             </c:numRef>
@@ -14330,25 +14974,25 @@
                 <c:formatCode>General</c:formatCode>
                 <c:ptCount val="7"/>
                 <c:pt idx="0">
-                  <c:v>17.25</c:v>
+                  <c:v>93.75</c:v>
                 </c:pt>
                 <c:pt idx="1">
-                  <c:v>17.25</c:v>
+                  <c:v>109.38</c:v>
                 </c:pt>
                 <c:pt idx="2">
-                  <c:v>19.25</c:v>
+                  <c:v>156.25</c:v>
                 </c:pt>
                 <c:pt idx="3">
-                  <c:v>19.25</c:v>
+                  <c:v>265.63</c:v>
                 </c:pt>
                 <c:pt idx="4">
-                  <c:v>31.25</c:v>
+                  <c:v>562.5</c:v>
                 </c:pt>
-                <c:pt idx="5">
-                  <c:v>50.3</c:v>
+                <c:pt idx="5" formatCode="#,##0.00">
+                  <c:v>1031.25</c:v>
                 </c:pt>
-                <c:pt idx="6">
-                  <c:v>53.35</c:v>
+                <c:pt idx="6" formatCode="#,##0.00">
+                  <c:v>1484.38</c:v>
                 </c:pt>
               </c:numCache>
             </c:numRef>
@@ -14434,25 +15078,25 @@
                 <c:formatCode>General</c:formatCode>
                 <c:ptCount val="7"/>
                 <c:pt idx="0">
-                  <c:v>17.25</c:v>
+                  <c:v>168.88</c:v>
                 </c:pt>
                 <c:pt idx="1">
-                  <c:v>17.25</c:v>
+                  <c:v>200.03</c:v>
                 </c:pt>
                 <c:pt idx="2">
-                  <c:v>17.25</c:v>
+                  <c:v>218.75</c:v>
                 </c:pt>
                 <c:pt idx="3">
-                  <c:v>31.25</c:v>
+                  <c:v>312.5</c:v>
                 </c:pt>
                 <c:pt idx="4">
-                  <c:v>31.25</c:v>
+                  <c:v>578.13</c:v>
                 </c:pt>
                 <c:pt idx="5">
-                  <c:v>46.88</c:v>
+                  <c:v>875</c:v>
                 </c:pt>
-                <c:pt idx="6">
-                  <c:v>46.88</c:v>
+                <c:pt idx="6" formatCode="#,##0.00">
+                  <c:v>1203.1300000000001</c:v>
                 </c:pt>
               </c:numCache>
             </c:numRef>
@@ -14538,25 +15182,25 @@
                 <c:formatCode>General</c:formatCode>
                 <c:ptCount val="7"/>
                 <c:pt idx="0">
-                  <c:v>31.25</c:v>
+                  <c:v>15.63</c:v>
                 </c:pt>
                 <c:pt idx="1">
-                  <c:v>31.25</c:v>
+                  <c:v>15.63</c:v>
                 </c:pt>
                 <c:pt idx="2">
-                  <c:v>31.25</c:v>
+                  <c:v>15.63</c:v>
                 </c:pt>
                 <c:pt idx="3">
-                  <c:v>46.88</c:v>
+                  <c:v>15.63</c:v>
                 </c:pt>
                 <c:pt idx="4">
-                  <c:v>46.88</c:v>
+                  <c:v>15.63</c:v>
                 </c:pt>
                 <c:pt idx="5">
-                  <c:v>62.55</c:v>
+                  <c:v>15.63</c:v>
                 </c:pt>
                 <c:pt idx="6">
-                  <c:v>93.75</c:v>
+                  <c:v>15.63</c:v>
                 </c:pt>
               </c:numCache>
             </c:numRef>
@@ -14578,11 +15222,11 @@
         </c:dLbls>
         <c:marker val="1"/>
         <c:smooth val="0"/>
-        <c:axId val="907018944"/>
-        <c:axId val="907021024"/>
+        <c:axId val="227714136"/>
+        <c:axId val="227706688"/>
       </c:lineChart>
       <c:catAx>
-        <c:axId val="907018944"/>
+        <c:axId val="227714136"/>
         <c:scaling>
           <c:orientation val="minMax"/>
         </c:scaling>
@@ -14680,7 +15324,7 @@
             <a:endParaRPr lang="es-CO"/>
           </a:p>
         </c:txPr>
-        <c:crossAx val="907021024"/>
+        <c:crossAx val="227706688"/>
         <c:crosses val="autoZero"/>
         <c:auto val="1"/>
         <c:lblAlgn val="ctr"/>
@@ -14688,7 +15332,7 @@
         <c:noMultiLvlLbl val="0"/>
       </c:catAx>
       <c:valAx>
-        <c:axId val="907021024"/>
+        <c:axId val="227706688"/>
         <c:scaling>
           <c:orientation val="minMax"/>
         </c:scaling>
@@ -14799,7 +15443,7 @@
             <a:endParaRPr lang="es-CO"/>
           </a:p>
         </c:txPr>
-        <c:crossAx val="907018944"/>
+        <c:crossAx val="227714136"/>
         <c:crosses val="autoZero"/>
         <c:crossBetween val="between"/>
       </c:valAx>
@@ -18442,7 +19086,7 @@
 </file>
 
 <file path=customXml/itemProps1.xml><?xml version="1.0" encoding="utf-8"?>
-<ds:datastoreItem xmlns:ds="http://schemas.openxmlformats.org/officeDocument/2006/customXml" ds:itemID="{BC41697D-28F8-483D-ACC0-A26841EBC05B}">
+<ds:datastoreItem xmlns:ds="http://schemas.openxmlformats.org/officeDocument/2006/customXml" ds:itemID="{A2ADB291-F53A-4737-AA7A-62FD4681B271}">
   <ds:schemaRefs>
     <ds:schemaRef ds:uri="http://schemas.openxmlformats.org/officeDocument/2006/bibliography"/>
   </ds:schemaRefs>

</xml_diff>